<commit_message>
Complete website revamp from scratch
</commit_message>
<xml_diff>
--- a/David-M.-Salazkin Resume.docx
+++ b/David-M.-Salazkin Resume.docx
@@ -840,31 +840,6 @@
             <w:r>
               <w:rPr>
                 <w:rFonts w:eastAsia="EB Garamond" w:cs="EB Garamond"/>
-                <w:sz w:val="24"/>
-                <w:szCs w:val="24"/>
-              </w:rPr>
-              <w:t>Worked with another developer to perform the data analysis and compile a report of our findings</w:t>
-            </w:r>
-            <w:bookmarkStart w:id="0" w:name="_GoBack"/>
-            <w:bookmarkEnd w:id="0"/>
-          </w:p>
-          <w:p>
-            <w:pPr>
-              <w:numPr>
-                <w:ilvl w:val="0"/>
-                <w:numId w:val="1"/>
-              </w:numPr>
-              <w:spacing w:line="264" w:lineRule="auto"/>
-              <w:ind w:left="547"/>
-              <w:rPr>
-                <w:rFonts w:eastAsia="EB Garamond" w:cs="EB Garamond"/>
-                <w:sz w:val="24"/>
-                <w:szCs w:val="24"/>
-              </w:rPr>
-            </w:pPr>
-            <w:r>
-              <w:rPr>
-                <w:rFonts w:eastAsia="EB Garamond" w:cs="EB Garamond"/>
                 <w:b/>
                 <w:sz w:val="24"/>
                 <w:szCs w:val="24"/>
@@ -951,7 +926,34 @@
                 <w:sz w:val="24"/>
                 <w:szCs w:val="24"/>
               </w:rPr>
-              <w:t xml:space="preserve">Library of Cryptographic Algorithms </w:t>
+              <w:t>Life Time, Inc.</w:t>
+            </w:r>
+            <w:r>
+              <w:rPr>
+                <w:rFonts w:eastAsia="EB Garamond" w:cs="EB Garamond"/>
+                <w:b/>
+                <w:sz w:val="24"/>
+                <w:szCs w:val="24"/>
+              </w:rPr>
+              <w:t xml:space="preserve"> </w:t>
+            </w:r>
+            <w:r>
+              <w:rPr>
+                <w:rFonts w:eastAsia="EB Garamond" w:cs="EB Garamond"/>
+                <w:b/>
+                <w:sz w:val="24"/>
+                <w:szCs w:val="24"/>
+              </w:rPr>
+              <w:t>Password Generator</w:t>
+            </w:r>
+            <w:r>
+              <w:rPr>
+                <w:rFonts w:eastAsia="EB Garamond" w:cs="EB Garamond"/>
+                <w:b/>
+                <w:sz w:val="24"/>
+                <w:szCs w:val="24"/>
+              </w:rPr>
+              <w:t xml:space="preserve"> </w:t>
             </w:r>
             <w:r>
               <w:rPr>
@@ -969,7 +971,25 @@
                   <w:sz w:val="24"/>
                   <w:szCs w:val="24"/>
                 </w:rPr>
-                <w:t>www.github.com/davidsalazkin/crypt_library</w:t>
+                <w:t>https://davidsalazki</w:t>
+              </w:r>
+              <w:r>
+                <w:rPr>
+                  <w:rStyle w:val="a7"/>
+                  <w:rFonts w:eastAsia="EB Garamond" w:cs="EB Garamond"/>
+                  <w:sz w:val="24"/>
+                  <w:szCs w:val="24"/>
+                </w:rPr>
+                <w:t>n</w:t>
+              </w:r>
+              <w:r>
+                <w:rPr>
+                  <w:rStyle w:val="a7"/>
+                  <w:rFonts w:eastAsia="EB Garamond" w:cs="EB Garamond"/>
+                  <w:sz w:val="24"/>
+                  <w:szCs w:val="24"/>
+                </w:rPr>
+                <w:t>.github.io/ltf_password_gen</w:t>
               </w:r>
             </w:hyperlink>
             <w:r>
@@ -1013,7 +1033,23 @@
                 <w:sz w:val="24"/>
                 <w:szCs w:val="24"/>
               </w:rPr>
-              <w:t>Implemented a variety of interesting cryptographic algorithms in Python (Baconian, ROT13, etc.)</w:t>
+              <w:t xml:space="preserve">Scripted a temporary password generator </w:t>
+            </w:r>
+            <w:r>
+              <w:rPr>
+                <w:rFonts w:eastAsia="EB Garamond" w:cs="EB Garamond"/>
+                <w:sz w:val="24"/>
+                <w:szCs w:val="24"/>
+              </w:rPr>
+              <w:t>to streamline</w:t>
+            </w:r>
+            <w:r>
+              <w:rPr>
+                <w:rFonts w:eastAsia="EB Garamond" w:cs="EB Garamond"/>
+                <w:sz w:val="24"/>
+                <w:szCs w:val="24"/>
+              </w:rPr>
+              <w:t xml:space="preserve"> password reset calls at Life Time, Inc.</w:t>
             </w:r>
           </w:p>
           <w:p>
@@ -1045,7 +1081,25 @@
                 <w:sz w:val="24"/>
                 <w:szCs w:val="24"/>
               </w:rPr>
-              <w:t>: Python</w:t>
+              <w:t xml:space="preserve">: </w:t>
+            </w:r>
+            <w:proofErr w:type="spellStart"/>
+            <w:r>
+              <w:rPr>
+                <w:rFonts w:eastAsia="EB Garamond" w:cs="EB Garamond"/>
+                <w:sz w:val="24"/>
+                <w:szCs w:val="24"/>
+              </w:rPr>
+              <w:t>Javascript</w:t>
+            </w:r>
+            <w:proofErr w:type="spellEnd"/>
+            <w:r>
+              <w:rPr>
+                <w:rFonts w:eastAsia="EB Garamond" w:cs="EB Garamond"/>
+                <w:sz w:val="24"/>
+                <w:szCs w:val="24"/>
+              </w:rPr>
+              <w:t>, HTML, CSS</w:t>
             </w:r>
             <w:r>
               <w:rPr>
@@ -1055,6 +1109,8 @@
               </w:rPr>
               <w:t xml:space="preserve"> and Git</w:t>
             </w:r>
+            <w:bookmarkStart w:id="0" w:name="_GoBack"/>
+            <w:bookmarkEnd w:id="0"/>
           </w:p>
           <w:p>
             <w:pPr>
@@ -1156,7 +1212,7 @@
                 <w:sz w:val="24"/>
                 <w:szCs w:val="24"/>
               </w:rPr>
-              <w:t>A.S. in Computer Science (Transfer Pathway)</w:t>
+              <w:t>A.S. in Computer Science</w:t>
             </w:r>
           </w:p>
         </w:tc>
@@ -1203,7 +1259,16 @@
                 <w:sz w:val="24"/>
                 <w:szCs w:val="24"/>
               </w:rPr>
-              <w:t>2019 (Expected)</w:t>
+              <w:t>20</w:t>
+            </w:r>
+            <w:r>
+              <w:rPr>
+                <w:rFonts w:eastAsia="EB Garamond" w:cs="EB Garamond"/>
+                <w:i/>
+                <w:sz w:val="24"/>
+                <w:szCs w:val="24"/>
+              </w:rPr>
+              <w:t>20 (Expected)</w:t>
             </w:r>
           </w:p>
         </w:tc>
@@ -1261,15 +1326,95 @@
                 <w:sz w:val="24"/>
                 <w:szCs w:val="24"/>
               </w:rPr>
-              <w:t xml:space="preserve">Relevant Coursework:  Computer Programming Concepts, Programming in C, </w:t>
-            </w:r>
-            <w:r>
-              <w:rPr>
-                <w:rFonts w:eastAsia="EB Garamond" w:cs="EB Garamond"/>
-                <w:sz w:val="24"/>
-                <w:szCs w:val="24"/>
-              </w:rPr>
-              <w:t>Calculus 1</w:t>
+              <w:t>Relevant Coursework:  Computer Programming Concepts</w:t>
+            </w:r>
+            <w:r>
+              <w:rPr>
+                <w:rFonts w:eastAsia="EB Garamond" w:cs="EB Garamond"/>
+                <w:sz w:val="24"/>
+                <w:szCs w:val="24"/>
+              </w:rPr>
+              <w:t xml:space="preserve"> (Python)</w:t>
+            </w:r>
+            <w:r>
+              <w:rPr>
+                <w:rFonts w:eastAsia="EB Garamond" w:cs="EB Garamond"/>
+                <w:sz w:val="24"/>
+                <w:szCs w:val="24"/>
+              </w:rPr>
+              <w:t xml:space="preserve">, </w:t>
+            </w:r>
+            <w:r>
+              <w:rPr>
+                <w:rFonts w:eastAsia="EB Garamond" w:cs="EB Garamond"/>
+                <w:sz w:val="24"/>
+                <w:szCs w:val="24"/>
+              </w:rPr>
+              <w:t>Algorithms and Data Structures, Computational Linear Algebra, Dis</w:t>
+            </w:r>
+            <w:r>
+              <w:rPr>
+                <w:rFonts w:eastAsia="EB Garamond" w:cs="EB Garamond"/>
+                <w:sz w:val="24"/>
+                <w:szCs w:val="24"/>
+              </w:rPr>
+              <w:t>c</w:t>
+            </w:r>
+            <w:r>
+              <w:rPr>
+                <w:rFonts w:eastAsia="EB Garamond" w:cs="EB Garamond"/>
+                <w:sz w:val="24"/>
+                <w:szCs w:val="24"/>
+              </w:rPr>
+              <w:t xml:space="preserve">rete </w:t>
+            </w:r>
+            <w:r>
+              <w:rPr>
+                <w:rFonts w:eastAsia="EB Garamond" w:cs="EB Garamond"/>
+                <w:sz w:val="24"/>
+                <w:szCs w:val="24"/>
+              </w:rPr>
+              <w:t>Mathematics</w:t>
+            </w:r>
+            <w:r>
+              <w:rPr>
+                <w:rFonts w:eastAsia="EB Garamond" w:cs="EB Garamond"/>
+                <w:sz w:val="24"/>
+                <w:szCs w:val="24"/>
+              </w:rPr>
+              <w:t xml:space="preserve">, </w:t>
+            </w:r>
+            <w:r>
+              <w:rPr>
+                <w:rFonts w:eastAsia="EB Garamond" w:cs="EB Garamond"/>
+                <w:sz w:val="24"/>
+                <w:szCs w:val="24"/>
+              </w:rPr>
+              <w:t>Calculus 2</w:t>
+            </w:r>
+            <w:r>
+              <w:rPr>
+                <w:rFonts w:eastAsia="EB Garamond" w:cs="EB Garamond"/>
+                <w:sz w:val="24"/>
+                <w:szCs w:val="24"/>
+              </w:rPr>
+              <w:t xml:space="preserve">, </w:t>
+            </w:r>
+            <w:r>
+              <w:rPr>
+                <w:rFonts w:eastAsia="EB Garamond" w:cs="EB Garamond"/>
+                <w:sz w:val="24"/>
+                <w:szCs w:val="24"/>
+              </w:rPr>
+              <w:t>Introduction</w:t>
+            </w:r>
+            <w:r>
+              <w:rPr>
+                <w:rFonts w:eastAsia="EB Garamond" w:cs="EB Garamond"/>
+                <w:sz w:val="24"/>
+                <w:szCs w:val="24"/>
+              </w:rPr>
+              <w:t xml:space="preserve"> to Statistics</w:t>
             </w:r>
           </w:p>
           <w:p>
@@ -1480,7 +1625,34 @@
                 <w:sz w:val="24"/>
                 <w:szCs w:val="24"/>
               </w:rPr>
-              <w:t>Jan. 2018 - Present</w:t>
+              <w:t xml:space="preserve">Jan. 2018 </w:t>
+            </w:r>
+            <w:r>
+              <w:rPr>
+                <w:rFonts w:eastAsia="EB Garamond" w:cs="EB Garamond"/>
+                <w:i/>
+                <w:sz w:val="24"/>
+                <w:szCs w:val="24"/>
+              </w:rPr>
+              <w:t>–</w:t>
+            </w:r>
+            <w:r>
+              <w:rPr>
+                <w:rFonts w:eastAsia="EB Garamond" w:cs="EB Garamond"/>
+                <w:i/>
+                <w:sz w:val="24"/>
+                <w:szCs w:val="24"/>
+              </w:rPr>
+              <w:t xml:space="preserve"> </w:t>
+            </w:r>
+            <w:r>
+              <w:rPr>
+                <w:rFonts w:eastAsia="EB Garamond" w:cs="EB Garamond"/>
+                <w:i/>
+                <w:sz w:val="24"/>
+                <w:szCs w:val="24"/>
+              </w:rPr>
+              <w:t>May 2019</w:t>
             </w:r>
           </w:p>
         </w:tc>
@@ -1722,7 +1894,25 @@
                 <w:sz w:val="24"/>
                 <w:szCs w:val="24"/>
               </w:rPr>
-              <w:t>Legal Assistant / File Clerk (Summer/Winter)</w:t>
+              <w:t>Legal Assistant / File Clerk (</w:t>
+            </w:r>
+            <w:r>
+              <w:rPr>
+                <w:rFonts w:eastAsia="EB Garamond" w:cs="EB Garamond"/>
+                <w:i/>
+                <w:sz w:val="24"/>
+                <w:szCs w:val="24"/>
+              </w:rPr>
+              <w:t>Seasonal</w:t>
+            </w:r>
+            <w:r>
+              <w:rPr>
+                <w:rFonts w:eastAsia="EB Garamond" w:cs="EB Garamond"/>
+                <w:i/>
+                <w:sz w:val="24"/>
+                <w:szCs w:val="24"/>
+              </w:rPr>
+              <w:t>)</w:t>
             </w:r>
           </w:p>
         </w:tc>
@@ -1923,7 +2113,7 @@
                 <w:sz w:val="24"/>
                 <w:szCs w:val="24"/>
               </w:rPr>
-              <w:t>Python, C, HTML, CSS,</w:t>
+              <w:t>Python, HTML, CSS,</w:t>
             </w:r>
             <w:r>
               <w:rPr>
@@ -1980,7 +2170,39 @@
                 <w:sz w:val="24"/>
                 <w:szCs w:val="24"/>
               </w:rPr>
-              <w:t xml:space="preserve"> SQL, JavaScript</w:t>
+              <w:t xml:space="preserve"> </w:t>
+            </w:r>
+            <w:r>
+              <w:rPr>
+                <w:rFonts w:eastAsia="EB Garamond" w:cs="EB Garamond"/>
+                <w:sz w:val="24"/>
+                <w:szCs w:val="24"/>
+              </w:rPr>
+              <w:t>C</w:t>
+            </w:r>
+            <w:r>
+              <w:rPr>
+                <w:rFonts w:eastAsia="EB Garamond" w:cs="EB Garamond"/>
+                <w:sz w:val="24"/>
+                <w:szCs w:val="24"/>
+              </w:rPr>
+              <w:t>++</w:t>
+            </w:r>
+            <w:r>
+              <w:rPr>
+                <w:rFonts w:eastAsia="EB Garamond" w:cs="EB Garamond"/>
+                <w:sz w:val="24"/>
+                <w:szCs w:val="24"/>
+              </w:rPr>
+              <w:t xml:space="preserve">, </w:t>
+            </w:r>
+            <w:r>
+              <w:rPr>
+                <w:rFonts w:eastAsia="EB Garamond" w:cs="EB Garamond"/>
+                <w:sz w:val="24"/>
+                <w:szCs w:val="24"/>
+              </w:rPr>
+              <w:t>SQL, JavaScript</w:t>
             </w:r>
             <w:r>
               <w:rPr>

</xml_diff>